<commit_message>
update readme and plans
</commit_message>
<xml_diff>
--- a/plans.docx
+++ b/plans.docx
@@ -35,16 +35,16 @@
         <w:tblLook w:val="04A0" w:firstRow="1" w:lastRow="0" w:firstColumn="1" w:lastColumn="0" w:noHBand="0" w:noVBand="1"/>
       </w:tblPr>
       <w:tblGrid>
-        <w:gridCol w:w="4815"/>
-        <w:gridCol w:w="709"/>
-        <w:gridCol w:w="731"/>
+        <w:gridCol w:w="3911"/>
+        <w:gridCol w:w="649"/>
+        <w:gridCol w:w="744"/>
         <w:gridCol w:w="1272"/>
-        <w:gridCol w:w="769"/>
+        <w:gridCol w:w="1025"/>
       </w:tblGrid>
       <w:tr>
         <w:tc>
           <w:tcPr>
-            <w:tcW w:w="4815" w:type="dxa"/>
+            <w:tcW w:w="3911" w:type="dxa"/>
           </w:tcPr>
           <w:p>
             <w:pPr>
@@ -67,7 +67,7 @@
         </w:tc>
         <w:tc>
           <w:tcPr>
-            <w:tcW w:w="709" w:type="dxa"/>
+            <w:tcW w:w="649" w:type="dxa"/>
           </w:tcPr>
           <w:p>
             <w:pPr>
@@ -90,7 +90,7 @@
         </w:tc>
         <w:tc>
           <w:tcPr>
-            <w:tcW w:w="731" w:type="dxa"/>
+            <w:tcW w:w="744" w:type="dxa"/>
           </w:tcPr>
           <w:p>
             <w:pPr>
@@ -136,7 +136,7 @@
         </w:tc>
         <w:tc>
           <w:tcPr>
-            <w:tcW w:w="769" w:type="dxa"/>
+            <w:tcW w:w="1025" w:type="dxa"/>
           </w:tcPr>
           <w:p>
             <w:pPr>
@@ -161,7 +161,7 @@
       <w:tr>
         <w:tc>
           <w:tcPr>
-            <w:tcW w:w="4815" w:type="dxa"/>
+            <w:tcW w:w="3911" w:type="dxa"/>
           </w:tcPr>
           <w:p>
             <w:pPr>
@@ -208,7 +208,7 @@
         </w:tc>
         <w:tc>
           <w:tcPr>
-            <w:tcW w:w="709" w:type="dxa"/>
+            <w:tcW w:w="649" w:type="dxa"/>
           </w:tcPr>
           <w:p>
             <w:pPr>
@@ -231,7 +231,7 @@
         </w:tc>
         <w:tc>
           <w:tcPr>
-            <w:tcW w:w="731" w:type="dxa"/>
+            <w:tcW w:w="744" w:type="dxa"/>
           </w:tcPr>
           <w:p>
             <w:pPr>
@@ -277,7 +277,7 @@
         </w:tc>
         <w:tc>
           <w:tcPr>
-            <w:tcW w:w="769" w:type="dxa"/>
+            <w:tcW w:w="1025" w:type="dxa"/>
           </w:tcPr>
           <w:p>
             <w:pPr>
@@ -294,7 +294,7 @@
       <w:tr>
         <w:tc>
           <w:tcPr>
-            <w:tcW w:w="4815" w:type="dxa"/>
+            <w:tcW w:w="3911" w:type="dxa"/>
           </w:tcPr>
           <w:p>
             <w:pPr>
@@ -317,7 +317,7 @@
         </w:tc>
         <w:tc>
           <w:tcPr>
-            <w:tcW w:w="709" w:type="dxa"/>
+            <w:tcW w:w="649" w:type="dxa"/>
           </w:tcPr>
           <w:p>
             <w:pPr>
@@ -340,7 +340,7 @@
         </w:tc>
         <w:tc>
           <w:tcPr>
-            <w:tcW w:w="731" w:type="dxa"/>
+            <w:tcW w:w="744" w:type="dxa"/>
           </w:tcPr>
           <w:p>
             <w:pPr>
@@ -386,7 +386,7 @@
         </w:tc>
         <w:tc>
           <w:tcPr>
-            <w:tcW w:w="769" w:type="dxa"/>
+            <w:tcW w:w="1025" w:type="dxa"/>
           </w:tcPr>
           <w:p>
             <w:pPr>
@@ -403,7 +403,7 @@
       <w:tr>
         <w:tc>
           <w:tcPr>
-            <w:tcW w:w="4815" w:type="dxa"/>
+            <w:tcW w:w="3911" w:type="dxa"/>
           </w:tcPr>
           <w:p>
             <w:pPr>
@@ -450,7 +450,7 @@
         </w:tc>
         <w:tc>
           <w:tcPr>
-            <w:tcW w:w="709" w:type="dxa"/>
+            <w:tcW w:w="649" w:type="dxa"/>
           </w:tcPr>
           <w:p>
             <w:pPr>
@@ -473,7 +473,7 @@
         </w:tc>
         <w:tc>
           <w:tcPr>
-            <w:tcW w:w="731" w:type="dxa"/>
+            <w:tcW w:w="744" w:type="dxa"/>
           </w:tcPr>
           <w:p>
             <w:pPr>
@@ -519,7 +519,7 @@
         </w:tc>
         <w:tc>
           <w:tcPr>
-            <w:tcW w:w="769" w:type="dxa"/>
+            <w:tcW w:w="1025" w:type="dxa"/>
           </w:tcPr>
           <w:p>
             <w:pPr>
@@ -536,7 +536,7 @@
       <w:tr>
         <w:tc>
           <w:tcPr>
-            <w:tcW w:w="4815" w:type="dxa"/>
+            <w:tcW w:w="3911" w:type="dxa"/>
           </w:tcPr>
           <w:p>
             <w:pPr>
@@ -559,7 +559,7 @@
         </w:tc>
         <w:tc>
           <w:tcPr>
-            <w:tcW w:w="709" w:type="dxa"/>
+            <w:tcW w:w="649" w:type="dxa"/>
           </w:tcPr>
           <w:p>
             <w:pPr>
@@ -582,7 +582,7 @@
         </w:tc>
         <w:tc>
           <w:tcPr>
-            <w:tcW w:w="731" w:type="dxa"/>
+            <w:tcW w:w="744" w:type="dxa"/>
           </w:tcPr>
           <w:p>
             <w:pPr>
@@ -616,11 +616,27 @@
                 <w:szCs w:val="24"/>
               </w:rPr>
             </w:pPr>
-          </w:p>
-        </w:tc>
-        <w:tc>
-          <w:tcPr>
-            <w:tcW w:w="769" w:type="dxa"/>
+            <w:r>
+              <w:rPr>
+                <w:rFonts w:ascii="Consolas" w:hAnsi="Consolas" w:cs="Consolas" w:hint="eastAsia"/>
+                <w:sz w:val="24"/>
+                <w:szCs w:val="24"/>
+              </w:rPr>
+              <w:t>1</w:t>
+            </w:r>
+            <w:r>
+              <w:rPr>
+                <w:rFonts w:ascii="Consolas" w:hAnsi="Consolas" w:cs="Consolas"/>
+                <w:sz w:val="24"/>
+                <w:szCs w:val="24"/>
+              </w:rPr>
+              <w:t>1.10</w:t>
+            </w:r>
+          </w:p>
+        </w:tc>
+        <w:tc>
+          <w:tcPr>
+            <w:tcW w:w="1025" w:type="dxa"/>
           </w:tcPr>
           <w:p>
             <w:pPr>
@@ -637,7 +653,7 @@
       <w:tr>
         <w:tc>
           <w:tcPr>
-            <w:tcW w:w="4815" w:type="dxa"/>
+            <w:tcW w:w="3911" w:type="dxa"/>
           </w:tcPr>
           <w:p>
             <w:pPr>
@@ -676,7 +692,7 @@
         </w:tc>
         <w:tc>
           <w:tcPr>
-            <w:tcW w:w="709" w:type="dxa"/>
+            <w:tcW w:w="649" w:type="dxa"/>
           </w:tcPr>
           <w:p>
             <w:pPr>
@@ -699,7 +715,7 @@
         </w:tc>
         <w:tc>
           <w:tcPr>
-            <w:tcW w:w="731" w:type="dxa"/>
+            <w:tcW w:w="744" w:type="dxa"/>
           </w:tcPr>
           <w:p>
             <w:pPr>
@@ -737,7 +753,7 @@
         </w:tc>
         <w:tc>
           <w:tcPr>
-            <w:tcW w:w="769" w:type="dxa"/>
+            <w:tcW w:w="1025" w:type="dxa"/>
           </w:tcPr>
           <w:p>
             <w:pPr>
@@ -754,34 +770,24 @@
       <w:tr>
         <w:tc>
           <w:tcPr>
-            <w:tcW w:w="4815" w:type="dxa"/>
-          </w:tcPr>
-          <w:p>
-            <w:pPr>
-              <w:jc w:val="center"/>
-              <w:rPr>
-                <w:rFonts w:ascii="Consolas" w:hAnsi="Consolas" w:cs="Consolas"/>
-                <w:sz w:val="24"/>
-                <w:szCs w:val="24"/>
-              </w:rPr>
-            </w:pPr>
-            <w:proofErr w:type="spellStart"/>
-            <w:r>
-              <w:rPr>
-                <w:rFonts w:ascii="Consolas" w:hAnsi="Consolas" w:cs="Consolas"/>
-                <w:sz w:val="24"/>
-                <w:szCs w:val="24"/>
-              </w:rPr>
-              <w:t>Tcp</w:t>
-            </w:r>
-            <w:proofErr w:type="spellEnd"/>
-            <w:r>
-              <w:rPr>
-                <w:rFonts w:ascii="Consolas" w:hAnsi="Consolas" w:cs="Consolas"/>
-                <w:sz w:val="24"/>
-                <w:szCs w:val="24"/>
-              </w:rPr>
-              <w:t>+</w:t>
+            <w:tcW w:w="3911" w:type="dxa"/>
+          </w:tcPr>
+          <w:p>
+            <w:pPr>
+              <w:jc w:val="center"/>
+              <w:rPr>
+                <w:rFonts w:ascii="Consolas" w:hAnsi="Consolas" w:cs="Consolas"/>
+                <w:sz w:val="24"/>
+                <w:szCs w:val="24"/>
+              </w:rPr>
+            </w:pPr>
+            <w:r>
+              <w:rPr>
+                <w:rFonts w:ascii="Consolas" w:hAnsi="Consolas" w:cs="Consolas"/>
+                <w:sz w:val="24"/>
+                <w:szCs w:val="24"/>
+              </w:rPr>
+              <w:t>Tcp+</w:t>
             </w:r>
             <w:r>
               <w:rPr>
@@ -795,7 +801,7 @@
         </w:tc>
         <w:tc>
           <w:tcPr>
-            <w:tcW w:w="709" w:type="dxa"/>
+            <w:tcW w:w="649" w:type="dxa"/>
           </w:tcPr>
           <w:p>
             <w:pPr>
@@ -818,7 +824,7 @@
         </w:tc>
         <w:tc>
           <w:tcPr>
-            <w:tcW w:w="731" w:type="dxa"/>
+            <w:tcW w:w="744" w:type="dxa"/>
           </w:tcPr>
           <w:p>
             <w:pPr>
@@ -864,7 +870,7 @@
         </w:tc>
         <w:tc>
           <w:tcPr>
-            <w:tcW w:w="769" w:type="dxa"/>
+            <w:tcW w:w="1025" w:type="dxa"/>
           </w:tcPr>
           <w:p>
             <w:pPr>
@@ -881,7 +887,7 @@
       <w:tr>
         <w:tc>
           <w:tcPr>
-            <w:tcW w:w="4815" w:type="dxa"/>
+            <w:tcW w:w="3911" w:type="dxa"/>
           </w:tcPr>
           <w:p>
             <w:pPr>
@@ -904,7 +910,7 @@
         </w:tc>
         <w:tc>
           <w:tcPr>
-            <w:tcW w:w="709" w:type="dxa"/>
+            <w:tcW w:w="649" w:type="dxa"/>
           </w:tcPr>
           <w:p>
             <w:pPr>
@@ -927,7 +933,7 @@
         </w:tc>
         <w:tc>
           <w:tcPr>
-            <w:tcW w:w="731" w:type="dxa"/>
+            <w:tcW w:w="744" w:type="dxa"/>
           </w:tcPr>
           <w:p>
             <w:pPr>
@@ -973,7 +979,7 @@
         </w:tc>
         <w:tc>
           <w:tcPr>
-            <w:tcW w:w="769" w:type="dxa"/>
+            <w:tcW w:w="1025" w:type="dxa"/>
           </w:tcPr>
           <w:p>
             <w:pPr>
@@ -990,40 +996,54 @@
       <w:tr>
         <w:tc>
           <w:tcPr>
-            <w:tcW w:w="4815" w:type="dxa"/>
-          </w:tcPr>
-          <w:p>
-            <w:pPr>
-              <w:jc w:val="center"/>
-              <w:rPr>
-                <w:rFonts w:ascii="Consolas" w:hAnsi="Consolas" w:cs="Consolas"/>
-                <w:sz w:val="24"/>
-                <w:szCs w:val="24"/>
-              </w:rPr>
-            </w:pPr>
-            <w:proofErr w:type="gramStart"/>
-            <w:r>
-              <w:rPr>
-                <w:rFonts w:ascii="Consolas" w:hAnsi="Consolas" w:cs="Consolas"/>
-                <w:sz w:val="24"/>
-                <w:szCs w:val="24"/>
-              </w:rPr>
-              <w:t>炫</w:t>
-            </w:r>
-            <w:proofErr w:type="gramEnd"/>
-            <w:r>
-              <w:rPr>
-                <w:rFonts w:ascii="Consolas" w:hAnsi="Consolas" w:cs="Consolas"/>
-                <w:sz w:val="24"/>
-                <w:szCs w:val="24"/>
-              </w:rPr>
-              <w:t>酷客户端实现</w:t>
-            </w:r>
-          </w:p>
-        </w:tc>
-        <w:tc>
-          <w:tcPr>
-            <w:tcW w:w="709" w:type="dxa"/>
+            <w:tcW w:w="3911" w:type="dxa"/>
+          </w:tcPr>
+          <w:p>
+            <w:pPr>
+              <w:jc w:val="center"/>
+              <w:rPr>
+                <w:rFonts w:ascii="Consolas" w:hAnsi="Consolas" w:cs="Consolas" w:hint="eastAsia"/>
+                <w:sz w:val="24"/>
+                <w:szCs w:val="24"/>
+              </w:rPr>
+            </w:pPr>
+            <w:r>
+              <w:rPr>
+                <w:rFonts w:ascii="Consolas" w:hAnsi="Consolas" w:cs="Consolas" w:hint="eastAsia"/>
+                <w:sz w:val="24"/>
+                <w:szCs w:val="24"/>
+              </w:rPr>
+              <w:t>调研</w:t>
+            </w:r>
+            <w:r>
+              <w:rPr>
+                <w:rFonts w:ascii="Consolas" w:hAnsi="Consolas" w:cs="Consolas"/>
+                <w:sz w:val="24"/>
+                <w:szCs w:val="24"/>
+              </w:rPr>
+              <w:t>需要使用的引擎系统</w:t>
+            </w:r>
+            <w:r>
+              <w:rPr>
+                <w:rFonts w:ascii="Consolas" w:hAnsi="Consolas" w:cs="Consolas" w:hint="eastAsia"/>
+                <w:sz w:val="24"/>
+                <w:szCs w:val="24"/>
+              </w:rPr>
+              <w:t>和</w:t>
+            </w:r>
+            <w:r>
+              <w:rPr>
+                <w:rFonts w:ascii="Consolas" w:hAnsi="Consolas" w:cs="Consolas"/>
+                <w:sz w:val="24"/>
+                <w:szCs w:val="24"/>
+              </w:rPr>
+              <w:t>熟悉之</w:t>
+            </w:r>
+          </w:p>
+        </w:tc>
+        <w:tc>
+          <w:tcPr>
+            <w:tcW w:w="649" w:type="dxa"/>
           </w:tcPr>
           <w:p>
             <w:pPr>
@@ -1046,7 +1066,7 @@
         </w:tc>
         <w:tc>
           <w:tcPr>
-            <w:tcW w:w="731" w:type="dxa"/>
+            <w:tcW w:w="744" w:type="dxa"/>
           </w:tcPr>
           <w:p>
             <w:pPr>
@@ -1064,6 +1084,160 @@
                 <w:szCs w:val="24"/>
               </w:rPr>
               <w:t>6h</w:t>
+            </w:r>
+          </w:p>
+        </w:tc>
+        <w:tc>
+          <w:tcPr>
+            <w:tcW w:w="1272" w:type="dxa"/>
+          </w:tcPr>
+          <w:p>
+            <w:pPr>
+              <w:tabs>
+                <w:tab w:val="left" w:pos="245"/>
+                <w:tab w:val="center" w:pos="528"/>
+              </w:tabs>
+              <w:jc w:val="left"/>
+              <w:rPr>
+                <w:rFonts w:ascii="Consolas" w:hAnsi="Consolas" w:cs="Consolas"/>
+                <w:sz w:val="24"/>
+                <w:szCs w:val="24"/>
+              </w:rPr>
+            </w:pPr>
+            <w:r>
+              <w:rPr>
+                <w:rFonts w:ascii="Consolas" w:hAnsi="Consolas" w:cs="Consolas"/>
+                <w:sz w:val="24"/>
+                <w:szCs w:val="24"/>
+              </w:rPr>
+              <w:tab/>
+            </w:r>
+            <w:r>
+              <w:rPr>
+                <w:rFonts w:ascii="Consolas" w:hAnsi="Consolas" w:cs="Consolas"/>
+                <w:sz w:val="24"/>
+                <w:szCs w:val="24"/>
+              </w:rPr>
+              <w:tab/>
+              <w:t>1</w:t>
+            </w:r>
+            <w:r>
+              <w:rPr>
+                <w:rFonts w:ascii="Consolas" w:hAnsi="Consolas" w:cs="Consolas"/>
+                <w:vanish/>
+                <w:sz w:val="24"/>
+                <w:szCs w:val="24"/>
+              </w:rPr>
+              <w:t>1</w:t>
+            </w:r>
+            <w:r>
+              <w:rPr>
+                <w:rFonts w:ascii="Consolas" w:hAnsi="Consolas" w:cs="Consolas"/>
+                <w:sz w:val="24"/>
+                <w:szCs w:val="24"/>
+              </w:rPr>
+              <w:t>.20</w:t>
+            </w:r>
+          </w:p>
+        </w:tc>
+        <w:tc>
+          <w:tcPr>
+            <w:tcW w:w="1025" w:type="dxa"/>
+          </w:tcPr>
+          <w:p>
+            <w:pPr>
+              <w:rPr>
+                <w:rFonts w:ascii="Consolas" w:hAnsi="Consolas" w:cs="Consolas" w:hint="eastAsia"/>
+                <w:sz w:val="24"/>
+                <w:szCs w:val="24"/>
+              </w:rPr>
+            </w:pPr>
+          </w:p>
+        </w:tc>
+      </w:tr>
+      <w:tr>
+        <w:tc>
+          <w:tcPr>
+            <w:tcW w:w="3911" w:type="dxa"/>
+          </w:tcPr>
+          <w:p>
+            <w:pPr>
+              <w:jc w:val="center"/>
+              <w:rPr>
+                <w:rFonts w:ascii="Consolas" w:hAnsi="Consolas" w:cs="Consolas" w:hint="eastAsia"/>
+                <w:sz w:val="24"/>
+                <w:szCs w:val="24"/>
+              </w:rPr>
+            </w:pPr>
+            <w:r>
+              <w:rPr>
+                <w:rFonts w:ascii="Consolas" w:hAnsi="Consolas" w:cs="Consolas" w:hint="eastAsia"/>
+                <w:sz w:val="24"/>
+                <w:szCs w:val="24"/>
+              </w:rPr>
+              <w:t>尝试</w:t>
+            </w:r>
+            <w:r>
+              <w:rPr>
+                <w:rFonts w:ascii="Consolas" w:hAnsi="Consolas" w:cs="Consolas"/>
+                <w:sz w:val="24"/>
+                <w:szCs w:val="24"/>
+              </w:rPr>
+              <w:t>用引擎进行简单版本的开发</w:t>
+            </w:r>
+          </w:p>
+        </w:tc>
+        <w:tc>
+          <w:tcPr>
+            <w:tcW w:w="649" w:type="dxa"/>
+          </w:tcPr>
+          <w:p>
+            <w:pPr>
+              <w:jc w:val="center"/>
+              <w:rPr>
+                <w:rFonts w:ascii="Consolas" w:hAnsi="Consolas" w:cs="Consolas" w:hint="eastAsia"/>
+                <w:sz w:val="24"/>
+                <w:szCs w:val="24"/>
+              </w:rPr>
+            </w:pPr>
+            <w:r>
+              <w:rPr>
+                <w:rFonts w:ascii="Consolas" w:hAnsi="Consolas" w:cs="Consolas" w:hint="eastAsia"/>
+                <w:sz w:val="24"/>
+                <w:szCs w:val="24"/>
+              </w:rPr>
+              <w:t>刘</w:t>
+            </w:r>
+          </w:p>
+        </w:tc>
+        <w:tc>
+          <w:tcPr>
+            <w:tcW w:w="744" w:type="dxa"/>
+          </w:tcPr>
+          <w:p>
+            <w:pPr>
+              <w:jc w:val="center"/>
+              <w:rPr>
+                <w:rFonts w:ascii="Consolas" w:hAnsi="Consolas" w:cs="Consolas" w:hint="eastAsia"/>
+                <w:sz w:val="24"/>
+                <w:szCs w:val="24"/>
+              </w:rPr>
+            </w:pPr>
+            <w:r>
+              <w:rPr>
+                <w:rFonts w:ascii="Consolas" w:hAnsi="Consolas" w:cs="Consolas" w:hint="eastAsia"/>
+                <w:sz w:val="24"/>
+                <w:szCs w:val="24"/>
+              </w:rPr>
+              <w:t>10</w:t>
+            </w:r>
+            <w:r>
+              <w:rPr>
+                <w:rFonts w:ascii="Consolas" w:hAnsi="Consolas" w:cs="Consolas"/>
+                <w:sz w:val="24"/>
+                <w:szCs w:val="24"/>
+              </w:rPr>
+              <w:t>h?</w:t>
             </w:r>
           </w:p>
         </w:tc>
@@ -1086,7 +1260,7 @@
         </w:tc>
         <w:tc>
           <w:tcPr>
-            <w:tcW w:w="769" w:type="dxa"/>
+            <w:tcW w:w="1025" w:type="dxa"/>
           </w:tcPr>
           <w:p>
             <w:pPr>
@@ -1103,7 +1277,7 @@
     <w:p>
       <w:pPr>
         <w:rPr>
-          <w:rFonts w:ascii="Consolas" w:hAnsi="Consolas" w:cs="Consolas" w:hint="eastAsia"/>
+          <w:rFonts w:ascii="Consolas" w:hAnsi="Consolas" w:cs="Consolas"/>
         </w:rPr>
       </w:pPr>
     </w:p>
@@ -1545,7 +1719,6 @@
     <w:uiPriority w:val="39"/>
     <w:rsid w:val="00AF559E"/>
     <w:tblPr>
-      <w:tblInd w:w="0" w:type="dxa"/>
       <w:tblBorders>
         <w:top w:val="single" w:sz="4" w:space="0" w:color="auto"/>
         <w:left w:val="single" w:sz="4" w:space="0" w:color="auto"/>
@@ -1554,12 +1727,6 @@
         <w:insideH w:val="single" w:sz="4" w:space="0" w:color="auto"/>
         <w:insideV w:val="single" w:sz="4" w:space="0" w:color="auto"/>
       </w:tblBorders>
-      <w:tblCellMar>
-        <w:top w:w="0" w:type="dxa"/>
-        <w:left w:w="108" w:type="dxa"/>
-        <w:bottom w:w="0" w:type="dxa"/>
-        <w:right w:w="108" w:type="dxa"/>
-      </w:tblCellMar>
     </w:tblPr>
   </w:style>
 </w:styles>

</xml_diff>